<commit_message>
update attendance roster from last month's meeting
</commit_message>
<xml_diff>
--- a/NWFLUG/mtg-2017-06-05/known-attendees.docx
+++ b/NWFLUG/mtg-2017-06-05/known-attendees.docx
@@ -1,6 +1,6 @@
 
 <file path=word/document.xml><?xml version="1.0" encoding="utf-8"?>
-<w:document xmlns:wpc="http://schemas.microsoft.com/office/word/2010/wordprocessingCanvas" xmlns:cx="http://schemas.microsoft.com/office/drawing/2014/chartex" xmlns:cx1="http://schemas.microsoft.com/office/drawing/2015/9/8/chartex" xmlns:cx2="http://schemas.microsoft.com/office/drawing/2015/10/21/chartex" xmlns:cx3="http://schemas.microsoft.com/office/drawing/2016/5/9/chartex" xmlns:cx4="http://schemas.microsoft.com/office/drawing/2016/5/10/chartex" xmlns:cx5="http://schemas.microsoft.com/office/drawing/2016/5/11/chartex" xmlns:cx6="http://schemas.microsoft.com/office/drawing/2016/5/12/chartex" xmlns:cx7="http://schemas.microsoft.com/office/drawing/2016/5/13/chartex" xmlns:cx8="http://schemas.microsoft.com/office/drawing/2016/5/14/chartex" xmlns:mc="http://schemas.openxmlformats.org/markup-compatibility/2006" xmlns:o="urn:schemas-microsoft-com:office:office" xmlns:r="http://schemas.openxmlformats.org/officeDocument/2006/relationships" xmlns:m="http://schemas.openxmlformats.org/officeDocument/2006/math" xmlns:v="urn:schemas-microsoft-com:vml" xmlns:wp14="http://schemas.microsoft.com/office/word/2010/wordprocessingDrawing" xmlns:wp="http://schemas.openxmlformats.org/drawingml/2006/wordprocessingDrawing" xmlns:w10="urn:schemas-microsoft-com:office:word" xmlns:w="http://schemas.openxmlformats.org/wordprocessingml/2006/main" xmlns:w14="http://schemas.microsoft.com/office/word/2010/wordml" xmlns:w15="http://schemas.microsoft.com/office/word/2012/wordml" xmlns:w16se="http://schemas.microsoft.com/office/word/2015/wordml/symex" xmlns:wpg="http://schemas.microsoft.com/office/word/2010/wordprocessingGroup" xmlns:wpi="http://schemas.microsoft.com/office/word/2010/wordprocessingInk" xmlns:wne="http://schemas.microsoft.com/office/word/2006/wordml" xmlns:wps="http://schemas.microsoft.com/office/word/2010/wordprocessingShape" mc:Ignorable="w14 w15 w16se wp14">
+<w:document xmlns:wpc="http://schemas.microsoft.com/office/word/2010/wordprocessingCanvas" xmlns:cx="http://schemas.microsoft.com/office/drawing/2014/chartex" xmlns:cx1="http://schemas.microsoft.com/office/drawing/2015/9/8/chartex" xmlns:cx2="http://schemas.microsoft.com/office/drawing/2015/10/21/chartex" xmlns:cx3="http://schemas.microsoft.com/office/drawing/2016/5/9/chartex" xmlns:cx4="http://schemas.microsoft.com/office/drawing/2016/5/10/chartex" xmlns:cx5="http://schemas.microsoft.com/office/drawing/2016/5/11/chartex" xmlns:cx6="http://schemas.microsoft.com/office/drawing/2016/5/12/chartex" xmlns:cx7="http://schemas.microsoft.com/office/drawing/2016/5/13/chartex" xmlns:cx8="http://schemas.microsoft.com/office/drawing/2016/5/14/chartex" xmlns:mc="http://schemas.openxmlformats.org/markup-compatibility/2006" xmlns:aink="http://schemas.microsoft.com/office/drawing/2016/ink" xmlns:o="urn:schemas-microsoft-com:office:office" xmlns:r="http://schemas.openxmlformats.org/officeDocument/2006/relationships" xmlns:m="http://schemas.openxmlformats.org/officeDocument/2006/math" xmlns:v="urn:schemas-microsoft-com:vml" xmlns:wp14="http://schemas.microsoft.com/office/word/2010/wordprocessingDrawing" xmlns:wp="http://schemas.openxmlformats.org/drawingml/2006/wordprocessingDrawing" xmlns:w10="urn:schemas-microsoft-com:office:word" xmlns:w="http://schemas.openxmlformats.org/wordprocessingml/2006/main" xmlns:w14="http://schemas.microsoft.com/office/word/2010/wordml" xmlns:w15="http://schemas.microsoft.com/office/word/2012/wordml" xmlns:w16se="http://schemas.microsoft.com/office/word/2015/wordml/symex" xmlns:wpg="http://schemas.microsoft.com/office/word/2010/wordprocessingGroup" xmlns:wpi="http://schemas.microsoft.com/office/word/2010/wordprocessingInk" xmlns:wne="http://schemas.microsoft.com/office/word/2006/wordml" xmlns:wps="http://schemas.microsoft.com/office/word/2010/wordprocessingShape" mc:Ignorable="w14 w15 w16se wp14">
   <w:body>
     <w:p>
       <w:pPr>
@@ -932,7 +932,6 @@
                 <w:rFonts w:cs="Times New Roman"/>
               </w:rPr>
             </w:pPr>
-            <w:bookmarkStart w:id="0" w:name="_GoBack" w:colFirst="1" w:colLast="1"/>
             <w:r>
               <w:rPr>
                 <w:rFonts w:cs="Times New Roman"/>
@@ -1028,7 +1027,6 @@
           </w:p>
         </w:tc>
       </w:tr>
-      <w:bookmarkEnd w:id="0"/>
       <w:tr>
         <w:tc>
           <w:tcPr>
@@ -4019,7 +4017,7 @@
               <w:rPr>
                 <w:rFonts w:cs="Times New Roman"/>
               </w:rPr>
-              <w:t>Salvador</w:t>
+              <w:t>Salazar</w:t>
             </w:r>
           </w:p>
         </w:tc>
@@ -4041,8 +4039,10 @@
               <w:rPr>
                 <w:rFonts w:cs="Times New Roman"/>
               </w:rPr>
-              <w:t>Victor</w:t>
-            </w:r>
+              <w:t>Josua</w:t>
+            </w:r>
+            <w:bookmarkStart w:id="0" w:name="_GoBack"/>
+            <w:bookmarkEnd w:id="0"/>
           </w:p>
         </w:tc>
         <w:tc>
@@ -4061,13 +4061,6 @@
                 <w:shd w:val="clear" w:color="auto" w:fill="FFFFFF"/>
               </w:rPr>
             </w:pPr>
-            <w:r>
-              <w:rPr>
-                <w:rFonts w:cs="Times New Roman"/>
-                <w:shd w:val="clear" w:color="auto" w:fill="FFFFFF"/>
-              </w:rPr>
-              <w:t>salnrqtbl@gmail.com</w:t>
-            </w:r>
           </w:p>
         </w:tc>
         <w:tc>
@@ -4085,13 +4078,6 @@
                 <w:shd w:val="clear" w:color="auto" w:fill="FFFFFF"/>
               </w:rPr>
             </w:pPr>
-            <w:r>
-              <w:rPr>
-                <w:rFonts w:cs="Times New Roman"/>
-                <w:shd w:val="clear" w:color="auto" w:fill="FFFFFF"/>
-              </w:rPr>
-              <w:t>P</w:t>
-            </w:r>
           </w:p>
         </w:tc>
       </w:tr>
@@ -4136,7 +4122,7 @@
               <w:rPr>
                 <w:rFonts w:cs="Times New Roman"/>
               </w:rPr>
-              <w:t>Sheldon</w:t>
+              <w:t>Salvador</w:t>
             </w:r>
           </w:p>
         </w:tc>
@@ -4158,7 +4144,7 @@
               <w:rPr>
                 <w:rFonts w:cs="Times New Roman"/>
               </w:rPr>
-              <w:t>Skip</w:t>
+              <w:t>Victor</w:t>
             </w:r>
           </w:p>
         </w:tc>
@@ -4175,14 +4161,15 @@
             <w:pPr>
               <w:rPr>
                 <w:rFonts w:cs="Times New Roman"/>
-              </w:rPr>
-            </w:pPr>
-            <w:r>
-              <w:rPr>
-                <w:rFonts w:cs="Times New Roman"/>
-                <w:shd w:val="clear" w:color="auto" w:fill="FFFFFF"/>
-              </w:rPr>
-              <w:t>hsheldon16@juno.com</w:t>
+                <w:shd w:val="clear" w:color="auto" w:fill="FFFFFF"/>
+              </w:rPr>
+            </w:pPr>
+            <w:r>
+              <w:rPr>
+                <w:rFonts w:cs="Times New Roman"/>
+                <w:shd w:val="clear" w:color="auto" w:fill="FFFFFF"/>
+              </w:rPr>
+              <w:t>salnrqtbl@gmail.com</w:t>
             </w:r>
           </w:p>
         </w:tc>
@@ -4252,7 +4239,7 @@
               <w:rPr>
                 <w:rFonts w:cs="Times New Roman"/>
               </w:rPr>
-              <w:t>Stevens</w:t>
+              <w:t>Sheldon</w:t>
             </w:r>
           </w:p>
         </w:tc>
@@ -4274,7 +4261,7 @@
               <w:rPr>
                 <w:rFonts w:cs="Times New Roman"/>
               </w:rPr>
-              <w:t>Morris</w:t>
+              <w:t>Skip</w:t>
             </w:r>
           </w:p>
         </w:tc>
@@ -4298,7 +4285,7 @@
                 <w:rFonts w:cs="Times New Roman"/>
                 <w:shd w:val="clear" w:color="auto" w:fill="FFFFFF"/>
               </w:rPr>
-              <w:t>moestevens@cox.net</w:t>
+              <w:t>hsheldon16@juno.com</w:t>
             </w:r>
           </w:p>
         </w:tc>
@@ -4322,7 +4309,7 @@
                 <w:rFonts w:cs="Times New Roman"/>
                 <w:shd w:val="clear" w:color="auto" w:fill="FFFFFF"/>
               </w:rPr>
-              <w:t>EP</w:t>
+              <w:t>P</w:t>
             </w:r>
           </w:p>
         </w:tc>
@@ -4368,7 +4355,7 @@
               <w:rPr>
                 <w:rFonts w:cs="Times New Roman"/>
               </w:rPr>
-              <w:t>Touma</w:t>
+              <w:t>Stevens</w:t>
             </w:r>
           </w:p>
         </w:tc>
@@ -4390,7 +4377,7 @@
               <w:rPr>
                 <w:rFonts w:cs="Times New Roman"/>
               </w:rPr>
-              <w:t>Jimmy</w:t>
+              <w:t>Morris</w:t>
             </w:r>
           </w:p>
         </w:tc>
@@ -4412,8 +4399,9 @@
             <w:r>
               <w:rPr>
                 <w:rFonts w:cs="Times New Roman"/>
-              </w:rPr>
-              <w:t>jimmytouma@gmail.com</w:t>
+                <w:shd w:val="clear" w:color="auto" w:fill="FFFFFF"/>
+              </w:rPr>
+              <w:t>moestevens@cox.net</w:t>
             </w:r>
           </w:p>
         </w:tc>
@@ -4429,13 +4417,15 @@
             <w:pPr>
               <w:rPr>
                 <w:rFonts w:cs="Times New Roman"/>
-              </w:rPr>
-            </w:pPr>
-            <w:r>
-              <w:rPr>
-                <w:rFonts w:cs="Times New Roman"/>
-              </w:rPr>
-              <w:t>P</w:t>
+                <w:shd w:val="clear" w:color="auto" w:fill="FFFFFF"/>
+              </w:rPr>
+            </w:pPr>
+            <w:r>
+              <w:rPr>
+                <w:rFonts w:cs="Times New Roman"/>
+                <w:shd w:val="clear" w:color="auto" w:fill="FFFFFF"/>
+              </w:rPr>
+              <w:t>EP</w:t>
             </w:r>
           </w:p>
         </w:tc>
@@ -4481,7 +4471,7 @@
               <w:rPr>
                 <w:rFonts w:cs="Times New Roman"/>
               </w:rPr>
-              <w:t>Wagner</w:t>
+              <w:t>Touma</w:t>
             </w:r>
           </w:p>
         </w:tc>
@@ -4503,7 +4493,7 @@
               <w:rPr>
                 <w:rFonts w:cs="Times New Roman"/>
               </w:rPr>
-              <w:t>Bryon</w:t>
+              <w:t>Jimmy</w:t>
             </w:r>
           </w:p>
         </w:tc>
@@ -4526,7 +4516,7 @@
               <w:rPr>
                 <w:rFonts w:cs="Times New Roman"/>
               </w:rPr>
-              <w:t>ki4cxt@yahoo.com</w:t>
+              <w:t>jimmytouma@gmail.com</w:t>
             </w:r>
           </w:p>
         </w:tc>
@@ -4548,7 +4538,7 @@
               <w:rPr>
                 <w:rFonts w:cs="Times New Roman"/>
               </w:rPr>
-              <w:t>EP</w:t>
+              <w:t>P</w:t>
             </w:r>
           </w:p>
         </w:tc>
@@ -4594,7 +4584,7 @@
               <w:rPr>
                 <w:rFonts w:cs="Times New Roman"/>
               </w:rPr>
-              <w:t>West</w:t>
+              <w:t>Wagner</w:t>
             </w:r>
           </w:p>
         </w:tc>
@@ -4616,7 +4606,7 @@
               <w:rPr>
                 <w:rFonts w:cs="Times New Roman"/>
               </w:rPr>
-              <w:t>Phil</w:t>
+              <w:t>Bryon</w:t>
             </w:r>
           </w:p>
         </w:tc>
@@ -4639,7 +4629,7 @@
               <w:rPr>
                 <w:rFonts w:cs="Times New Roman"/>
               </w:rPr>
-              <w:t>a-b-c-d-e-f@cox.net</w:t>
+              <w:t>ki4cxt@yahoo.com</w:t>
             </w:r>
           </w:p>
         </w:tc>
@@ -4661,7 +4651,7 @@
               <w:rPr>
                 <w:rFonts w:cs="Times New Roman"/>
               </w:rPr>
-              <w:t>P</w:t>
+              <w:t>EP</w:t>
             </w:r>
           </w:p>
         </w:tc>
@@ -4707,7 +4697,7 @@
               <w:rPr>
                 <w:rFonts w:cs="Times New Roman"/>
               </w:rPr>
-              <w:t>Williams</w:t>
+              <w:t>West</w:t>
             </w:r>
           </w:p>
         </w:tc>
@@ -4729,7 +4719,7 @@
               <w:rPr>
                 <w:rFonts w:cs="Times New Roman"/>
               </w:rPr>
-              <w:t>Brad</w:t>
+              <w:t>Phil</w:t>
             </w:r>
           </w:p>
         </w:tc>
@@ -4752,7 +4742,7 @@
               <w:rPr>
                 <w:rFonts w:cs="Times New Roman"/>
               </w:rPr>
-              <w:t>brad29@cox.net</w:t>
+              <w:t>a-b-c-d-e-f@cox.net</w:t>
             </w:r>
           </w:p>
         </w:tc>
@@ -4770,6 +4760,12 @@
                 <w:rFonts w:cs="Times New Roman"/>
               </w:rPr>
             </w:pPr>
+            <w:r>
+              <w:rPr>
+                <w:rFonts w:cs="Times New Roman"/>
+              </w:rPr>
+              <w:t>P</w:t>
+            </w:r>
           </w:p>
         </w:tc>
       </w:tr>
@@ -4810,6 +4806,12 @@
                 <w:rFonts w:cs="Times New Roman"/>
               </w:rPr>
             </w:pPr>
+            <w:r>
+              <w:rPr>
+                <w:rFonts w:cs="Times New Roman"/>
+              </w:rPr>
+              <w:t>Williams</w:t>
+            </w:r>
           </w:p>
         </w:tc>
         <w:tc>
@@ -4826,6 +4828,12 @@
                 <w:rFonts w:cs="Times New Roman"/>
               </w:rPr>
             </w:pPr>
+            <w:r>
+              <w:rPr>
+                <w:rFonts w:cs="Times New Roman"/>
+              </w:rPr>
+              <w:t>Brad</w:t>
+            </w:r>
           </w:p>
         </w:tc>
         <w:tc>
@@ -4843,6 +4851,12 @@
                 <w:rFonts w:cs="Times New Roman"/>
               </w:rPr>
             </w:pPr>
+            <w:r>
+              <w:rPr>
+                <w:rFonts w:cs="Times New Roman"/>
+              </w:rPr>
+              <w:t>brad29@cox.net</w:t>
+            </w:r>
           </w:p>
         </w:tc>
         <w:tc>
@@ -5300,14 +5314,12 @@
                 <w:rFonts w:cs="Times New Roman"/>
               </w:rPr>
             </w:pPr>
-            <w:proofErr w:type="spellStart"/>
             <w:r>
               <w:rPr>
                 <w:rFonts w:cs="Times New Roman"/>
               </w:rPr>
               <w:t>Botsford</w:t>
             </w:r>
-            <w:proofErr w:type="spellEnd"/>
           </w:p>
         </w:tc>
         <w:tc>
@@ -7447,7 +7459,7 @@
 </file>
 
 <file path=word/endnotes.xml><?xml version="1.0" encoding="utf-8"?>
-<w:endnotes xmlns:wpc="http://schemas.microsoft.com/office/word/2010/wordprocessingCanvas" xmlns:cx="http://schemas.microsoft.com/office/drawing/2014/chartex" xmlns:cx1="http://schemas.microsoft.com/office/drawing/2015/9/8/chartex" xmlns:cx2="http://schemas.microsoft.com/office/drawing/2015/10/21/chartex" xmlns:cx3="http://schemas.microsoft.com/office/drawing/2016/5/9/chartex" xmlns:cx4="http://schemas.microsoft.com/office/drawing/2016/5/10/chartex" xmlns:cx5="http://schemas.microsoft.com/office/drawing/2016/5/11/chartex" xmlns:cx6="http://schemas.microsoft.com/office/drawing/2016/5/12/chartex" xmlns:cx7="http://schemas.microsoft.com/office/drawing/2016/5/13/chartex" xmlns:cx8="http://schemas.microsoft.com/office/drawing/2016/5/14/chartex" xmlns:mc="http://schemas.openxmlformats.org/markup-compatibility/2006" xmlns:o="urn:schemas-microsoft-com:office:office" xmlns:r="http://schemas.openxmlformats.org/officeDocument/2006/relationships" xmlns:m="http://schemas.openxmlformats.org/officeDocument/2006/math" xmlns:v="urn:schemas-microsoft-com:vml" xmlns:wp14="http://schemas.microsoft.com/office/word/2010/wordprocessingDrawing" xmlns:wp="http://schemas.openxmlformats.org/drawingml/2006/wordprocessingDrawing" xmlns:w10="urn:schemas-microsoft-com:office:word" xmlns:w="http://schemas.openxmlformats.org/wordprocessingml/2006/main" xmlns:w14="http://schemas.microsoft.com/office/word/2010/wordml" xmlns:w15="http://schemas.microsoft.com/office/word/2012/wordml" xmlns:w16se="http://schemas.microsoft.com/office/word/2015/wordml/symex" xmlns:wpg="http://schemas.microsoft.com/office/word/2010/wordprocessingGroup" xmlns:wpi="http://schemas.microsoft.com/office/word/2010/wordprocessingInk" xmlns:wne="http://schemas.microsoft.com/office/word/2006/wordml" xmlns:wps="http://schemas.microsoft.com/office/word/2010/wordprocessingShape" mc:Ignorable="w14 w15 w16se wp14">
+<w:endnotes xmlns:wpc="http://schemas.microsoft.com/office/word/2010/wordprocessingCanvas" xmlns:cx="http://schemas.microsoft.com/office/drawing/2014/chartex" xmlns:cx1="http://schemas.microsoft.com/office/drawing/2015/9/8/chartex" xmlns:cx2="http://schemas.microsoft.com/office/drawing/2015/10/21/chartex" xmlns:cx3="http://schemas.microsoft.com/office/drawing/2016/5/9/chartex" xmlns:cx4="http://schemas.microsoft.com/office/drawing/2016/5/10/chartex" xmlns:cx5="http://schemas.microsoft.com/office/drawing/2016/5/11/chartex" xmlns:cx6="http://schemas.microsoft.com/office/drawing/2016/5/12/chartex" xmlns:cx7="http://schemas.microsoft.com/office/drawing/2016/5/13/chartex" xmlns:cx8="http://schemas.microsoft.com/office/drawing/2016/5/14/chartex" xmlns:mc="http://schemas.openxmlformats.org/markup-compatibility/2006" xmlns:aink="http://schemas.microsoft.com/office/drawing/2016/ink" xmlns:o="urn:schemas-microsoft-com:office:office" xmlns:r="http://schemas.openxmlformats.org/officeDocument/2006/relationships" xmlns:m="http://schemas.openxmlformats.org/officeDocument/2006/math" xmlns:v="urn:schemas-microsoft-com:vml" xmlns:wp14="http://schemas.microsoft.com/office/word/2010/wordprocessingDrawing" xmlns:wp="http://schemas.openxmlformats.org/drawingml/2006/wordprocessingDrawing" xmlns:w10="urn:schemas-microsoft-com:office:word" xmlns:w="http://schemas.openxmlformats.org/wordprocessingml/2006/main" xmlns:w14="http://schemas.microsoft.com/office/word/2010/wordml" xmlns:w15="http://schemas.microsoft.com/office/word/2012/wordml" xmlns:w16se="http://schemas.microsoft.com/office/word/2015/wordml/symex" xmlns:wpg="http://schemas.microsoft.com/office/word/2010/wordprocessingGroup" xmlns:wpi="http://schemas.microsoft.com/office/word/2010/wordprocessingInk" xmlns:wne="http://schemas.microsoft.com/office/word/2006/wordml" xmlns:wps="http://schemas.microsoft.com/office/word/2010/wordprocessingShape" mc:Ignorable="w14 w15 w16se wp14">
   <w:endnote w:type="separator" w:id="-1">
     <w:p>
       <w:pPr>
@@ -7472,7 +7484,7 @@
 </file>
 
 <file path=word/footer1.xml><?xml version="1.0" encoding="utf-8"?>
-<w:ftr xmlns:wpc="http://schemas.microsoft.com/office/word/2010/wordprocessingCanvas" xmlns:cx="http://schemas.microsoft.com/office/drawing/2014/chartex" xmlns:cx1="http://schemas.microsoft.com/office/drawing/2015/9/8/chartex" xmlns:cx2="http://schemas.microsoft.com/office/drawing/2015/10/21/chartex" xmlns:cx3="http://schemas.microsoft.com/office/drawing/2016/5/9/chartex" xmlns:cx4="http://schemas.microsoft.com/office/drawing/2016/5/10/chartex" xmlns:cx5="http://schemas.microsoft.com/office/drawing/2016/5/11/chartex" xmlns:cx6="http://schemas.microsoft.com/office/drawing/2016/5/12/chartex" xmlns:cx7="http://schemas.microsoft.com/office/drawing/2016/5/13/chartex" xmlns:cx8="http://schemas.microsoft.com/office/drawing/2016/5/14/chartex" xmlns:mc="http://schemas.openxmlformats.org/markup-compatibility/2006" xmlns:o="urn:schemas-microsoft-com:office:office" xmlns:r="http://schemas.openxmlformats.org/officeDocument/2006/relationships" xmlns:m="http://schemas.openxmlformats.org/officeDocument/2006/math" xmlns:v="urn:schemas-microsoft-com:vml" xmlns:wp14="http://schemas.microsoft.com/office/word/2010/wordprocessingDrawing" xmlns:wp="http://schemas.openxmlformats.org/drawingml/2006/wordprocessingDrawing" xmlns:w10="urn:schemas-microsoft-com:office:word" xmlns:w="http://schemas.openxmlformats.org/wordprocessingml/2006/main" xmlns:w14="http://schemas.microsoft.com/office/word/2010/wordml" xmlns:w15="http://schemas.microsoft.com/office/word/2012/wordml" xmlns:w16se="http://schemas.microsoft.com/office/word/2015/wordml/symex" xmlns:wpg="http://schemas.microsoft.com/office/word/2010/wordprocessingGroup" xmlns:wpi="http://schemas.microsoft.com/office/word/2010/wordprocessingInk" xmlns:wne="http://schemas.microsoft.com/office/word/2006/wordml" xmlns:wps="http://schemas.microsoft.com/office/word/2010/wordprocessingShape" mc:Ignorable="w14 w15 w16se wp14">
+<w:ftr xmlns:wpc="http://schemas.microsoft.com/office/word/2010/wordprocessingCanvas" xmlns:cx="http://schemas.microsoft.com/office/drawing/2014/chartex" xmlns:cx1="http://schemas.microsoft.com/office/drawing/2015/9/8/chartex" xmlns:cx2="http://schemas.microsoft.com/office/drawing/2015/10/21/chartex" xmlns:cx3="http://schemas.microsoft.com/office/drawing/2016/5/9/chartex" xmlns:cx4="http://schemas.microsoft.com/office/drawing/2016/5/10/chartex" xmlns:cx5="http://schemas.microsoft.com/office/drawing/2016/5/11/chartex" xmlns:cx6="http://schemas.microsoft.com/office/drawing/2016/5/12/chartex" xmlns:cx7="http://schemas.microsoft.com/office/drawing/2016/5/13/chartex" xmlns:cx8="http://schemas.microsoft.com/office/drawing/2016/5/14/chartex" xmlns:mc="http://schemas.openxmlformats.org/markup-compatibility/2006" xmlns:aink="http://schemas.microsoft.com/office/drawing/2016/ink" xmlns:o="urn:schemas-microsoft-com:office:office" xmlns:r="http://schemas.openxmlformats.org/officeDocument/2006/relationships" xmlns:m="http://schemas.openxmlformats.org/officeDocument/2006/math" xmlns:v="urn:schemas-microsoft-com:vml" xmlns:wp14="http://schemas.microsoft.com/office/word/2010/wordprocessingDrawing" xmlns:wp="http://schemas.openxmlformats.org/drawingml/2006/wordprocessingDrawing" xmlns:w10="urn:schemas-microsoft-com:office:word" xmlns:w="http://schemas.openxmlformats.org/wordprocessingml/2006/main" xmlns:w14="http://schemas.microsoft.com/office/word/2010/wordml" xmlns:w15="http://schemas.microsoft.com/office/word/2012/wordml" xmlns:w16se="http://schemas.microsoft.com/office/word/2015/wordml/symex" xmlns:wpg="http://schemas.microsoft.com/office/word/2010/wordprocessingGroup" xmlns:wpi="http://schemas.microsoft.com/office/word/2010/wordprocessingInk" xmlns:wne="http://schemas.microsoft.com/office/word/2006/wordml" xmlns:wps="http://schemas.microsoft.com/office/word/2010/wordprocessingShape" mc:Ignorable="w14 w15 w16se wp14">
   <w:sdt>
     <w:sdtPr>
       <w:id w:val="21635376"/>
@@ -7513,7 +7525,7 @@
 </file>
 
 <file path=word/footnotes.xml><?xml version="1.0" encoding="utf-8"?>
-<w:footnotes xmlns:wpc="http://schemas.microsoft.com/office/word/2010/wordprocessingCanvas" xmlns:cx="http://schemas.microsoft.com/office/drawing/2014/chartex" xmlns:cx1="http://schemas.microsoft.com/office/drawing/2015/9/8/chartex" xmlns:cx2="http://schemas.microsoft.com/office/drawing/2015/10/21/chartex" xmlns:cx3="http://schemas.microsoft.com/office/drawing/2016/5/9/chartex" xmlns:cx4="http://schemas.microsoft.com/office/drawing/2016/5/10/chartex" xmlns:cx5="http://schemas.microsoft.com/office/drawing/2016/5/11/chartex" xmlns:cx6="http://schemas.microsoft.com/office/drawing/2016/5/12/chartex" xmlns:cx7="http://schemas.microsoft.com/office/drawing/2016/5/13/chartex" xmlns:cx8="http://schemas.microsoft.com/office/drawing/2016/5/14/chartex" xmlns:mc="http://schemas.openxmlformats.org/markup-compatibility/2006" xmlns:o="urn:schemas-microsoft-com:office:office" xmlns:r="http://schemas.openxmlformats.org/officeDocument/2006/relationships" xmlns:m="http://schemas.openxmlformats.org/officeDocument/2006/math" xmlns:v="urn:schemas-microsoft-com:vml" xmlns:wp14="http://schemas.microsoft.com/office/word/2010/wordprocessingDrawing" xmlns:wp="http://schemas.openxmlformats.org/drawingml/2006/wordprocessingDrawing" xmlns:w10="urn:schemas-microsoft-com:office:word" xmlns:w="http://schemas.openxmlformats.org/wordprocessingml/2006/main" xmlns:w14="http://schemas.microsoft.com/office/word/2010/wordml" xmlns:w15="http://schemas.microsoft.com/office/word/2012/wordml" xmlns:w16se="http://schemas.microsoft.com/office/word/2015/wordml/symex" xmlns:wpg="http://schemas.microsoft.com/office/word/2010/wordprocessingGroup" xmlns:wpi="http://schemas.microsoft.com/office/word/2010/wordprocessingInk" xmlns:wne="http://schemas.microsoft.com/office/word/2006/wordml" xmlns:wps="http://schemas.microsoft.com/office/word/2010/wordprocessingShape" mc:Ignorable="w14 w15 w16se wp14">
+<w:footnotes xmlns:wpc="http://schemas.microsoft.com/office/word/2010/wordprocessingCanvas" xmlns:cx="http://schemas.microsoft.com/office/drawing/2014/chartex" xmlns:cx1="http://schemas.microsoft.com/office/drawing/2015/9/8/chartex" xmlns:cx2="http://schemas.microsoft.com/office/drawing/2015/10/21/chartex" xmlns:cx3="http://schemas.microsoft.com/office/drawing/2016/5/9/chartex" xmlns:cx4="http://schemas.microsoft.com/office/drawing/2016/5/10/chartex" xmlns:cx5="http://schemas.microsoft.com/office/drawing/2016/5/11/chartex" xmlns:cx6="http://schemas.microsoft.com/office/drawing/2016/5/12/chartex" xmlns:cx7="http://schemas.microsoft.com/office/drawing/2016/5/13/chartex" xmlns:cx8="http://schemas.microsoft.com/office/drawing/2016/5/14/chartex" xmlns:mc="http://schemas.openxmlformats.org/markup-compatibility/2006" xmlns:aink="http://schemas.microsoft.com/office/drawing/2016/ink" xmlns:o="urn:schemas-microsoft-com:office:office" xmlns:r="http://schemas.openxmlformats.org/officeDocument/2006/relationships" xmlns:m="http://schemas.openxmlformats.org/officeDocument/2006/math" xmlns:v="urn:schemas-microsoft-com:vml" xmlns:wp14="http://schemas.microsoft.com/office/word/2010/wordprocessingDrawing" xmlns:wp="http://schemas.openxmlformats.org/drawingml/2006/wordprocessingDrawing" xmlns:w10="urn:schemas-microsoft-com:office:word" xmlns:w="http://schemas.openxmlformats.org/wordprocessingml/2006/main" xmlns:w14="http://schemas.microsoft.com/office/word/2010/wordml" xmlns:w15="http://schemas.microsoft.com/office/word/2012/wordml" xmlns:w16se="http://schemas.microsoft.com/office/word/2015/wordml/symex" xmlns:wpg="http://schemas.microsoft.com/office/word/2010/wordprocessingGroup" xmlns:wpi="http://schemas.microsoft.com/office/word/2010/wordprocessingInk" xmlns:wne="http://schemas.microsoft.com/office/word/2006/wordml" xmlns:wps="http://schemas.microsoft.com/office/word/2010/wordprocessingShape" mc:Ignorable="w14 w15 w16se wp14">
   <w:footnote w:type="separator" w:id="-1">
     <w:p>
       <w:pPr>
@@ -8432,7 +8444,7 @@
 </file>
 
 <file path=customXml/itemProps1.xml><?xml version="1.0" encoding="utf-8"?>
-<ds:datastoreItem xmlns:ds="http://schemas.openxmlformats.org/officeDocument/2006/customXml" ds:itemID="{DEE4D2B4-D855-499D-9241-992B29908527}">
+<ds:datastoreItem xmlns:ds="http://schemas.openxmlformats.org/officeDocument/2006/customXml" ds:itemID="{C393B5B7-137C-4A5D-9222-BD3DEAC07A73}">
   <ds:schemaRefs>
     <ds:schemaRef ds:uri="http://schemas.openxmlformats.org/officeDocument/2006/bibliography"/>
   </ds:schemaRefs>

</xml_diff>